<commit_message>
update for next year
</commit_message>
<xml_diff>
--- a/Challenges/Challenges.docx
+++ b/Challenges/Challenges.docx
@@ -1737,72 +1737,171 @@
     <w:p>
       <w:pPr>
         <w:pStyle w:val="Normal"/>
-        <w:rPr>
-          <w:sz w:val="32"/>
-          <w:szCs w:val="32"/>
-        </w:rPr>
-      </w:pPr>
-      <w:r>
-        <w:rPr>
-          <w:rFonts w:ascii="Courier 10 Pitch" w:hAnsi="Courier 10 Pitch"/>
-          <w:sz w:val="32"/>
-          <w:szCs w:val="32"/>
-        </w:rPr>
-        <w:tab/>
-        <w:tab/>
-        <w:t>1 r / l g O</w:t>
-      </w:r>
-    </w:p>
-    <w:p>
-      <w:pPr>
-        <w:pStyle w:val="Normal"/>
-        <w:rPr>
-          <w:sz w:val="32"/>
-          <w:szCs w:val="32"/>
-        </w:rPr>
-      </w:pPr>
-      <w:r>
-        <w:rPr>
-          <w:rFonts w:ascii="Courier 10 Pitch" w:hAnsi="Courier 10 Pitch"/>
-          <w:sz w:val="32"/>
-          <w:szCs w:val="32"/>
-        </w:rPr>
-        <w:tab/>
-        <w:tab/>
-        <w:t xml:space="preserve">    x R y  </w:t>
-      </w:r>
-    </w:p>
-    <w:p>
-      <w:pPr>
-        <w:pStyle w:val="Normal"/>
-        <w:rPr>
-          <w:rFonts w:ascii="Courier 10 Pitch" w:hAnsi="Courier 10 Pitch"/>
-        </w:rPr>
-      </w:pPr>
-      <w:r>
-        <w:rPr>
-          <w:rFonts w:ascii="Courier 10 Pitch" w:hAnsi="Courier 10 Pitch"/>
-        </w:rPr>
-      </w:r>
-    </w:p>
-    <w:p>
-      <w:pPr>
-        <w:pStyle w:val="Normal"/>
-        <w:rPr/>
-      </w:pPr>
-      <w:r>
-        <w:rPr/>
-      </w:r>
-    </w:p>
-    <w:p>
-      <w:pPr>
-        <w:pStyle w:val="Normal"/>
-        <w:rPr>
-          <w:rFonts w:ascii="Courier 10 Pitch" w:hAnsi="Courier 10 Pitch"/>
-        </w:rPr>
-      </w:pPr>
-      <w:r>
-        <w:rPr/>
+        <w:rPr/>
+      </w:pPr>
+      <w:r>
+        <w:rPr>
+          <w:rFonts w:ascii="Courier 10 Pitch" w:hAnsi="Courier 10 Pitch"/>
+          <w:sz w:val="32"/>
+          <w:szCs w:val="32"/>
+        </w:rPr>
+        <w:tab/>
+        <w:tab/>
+      </w:r>
+      <w:r>
+        <w:rPr>
+          <w:rFonts w:ascii="Courier 10 Pitch" w:hAnsi="Courier 10 Pitch"/>
+          <w:sz w:val="32"/>
+          <w:szCs w:val="32"/>
+        </w:rPr>
+        <w:t>p</w:t>
+      </w:r>
+      <w:r>
+        <w:rPr>
+          <w:rFonts w:ascii="Courier 10 Pitch" w:hAnsi="Courier 10 Pitch"/>
+          <w:sz w:val="32"/>
+          <w:szCs w:val="32"/>
+        </w:rPr>
+        <w:t xml:space="preserve"> </w:t>
+      </w:r>
+      <w:r>
+        <w:rPr>
+          <w:rFonts w:ascii="Courier 10 Pitch" w:hAnsi="Courier 10 Pitch"/>
+          <w:sz w:val="32"/>
+          <w:szCs w:val="32"/>
+        </w:rPr>
+        <w:t>N</w:t>
+      </w:r>
+      <w:r>
+        <w:rPr>
+          <w:rFonts w:ascii="Courier 10 Pitch" w:hAnsi="Courier 10 Pitch"/>
+          <w:sz w:val="32"/>
+          <w:szCs w:val="32"/>
+        </w:rPr>
+        <w:t xml:space="preserve"> / </w:t>
+      </w:r>
+      <w:r>
+        <w:rPr>
+          <w:rFonts w:ascii="Courier 10 Pitch" w:hAnsi="Courier 10 Pitch"/>
+          <w:sz w:val="32"/>
+          <w:szCs w:val="32"/>
+        </w:rPr>
+        <w:t>l</w:t>
+      </w:r>
+      <w:r>
+        <w:rPr>
+          <w:rFonts w:ascii="Courier 10 Pitch" w:hAnsi="Courier 10 Pitch"/>
+          <w:sz w:val="32"/>
+          <w:szCs w:val="32"/>
+        </w:rPr>
+        <w:t xml:space="preserve"> g </w:t>
+      </w:r>
+      <w:r>
+        <w:rPr>
+          <w:rFonts w:ascii="Courier 10 Pitch" w:hAnsi="Courier 10 Pitch"/>
+          <w:sz w:val="32"/>
+          <w:szCs w:val="32"/>
+        </w:rPr>
+        <w:t>j</w:t>
+      </w:r>
+    </w:p>
+    <w:p>
+      <w:pPr>
+        <w:pStyle w:val="Normal"/>
+        <w:rPr/>
+      </w:pPr>
+      <w:r>
+        <w:rPr>
+          <w:rFonts w:ascii="Courier 10 Pitch" w:hAnsi="Courier 10 Pitch"/>
+          <w:sz w:val="32"/>
+          <w:szCs w:val="32"/>
+        </w:rPr>
+        <w:tab/>
+        <w:tab/>
+        <w:t xml:space="preserve">    </w:t>
+      </w:r>
+      <w:r>
+        <w:rPr>
+          <w:rFonts w:ascii="Courier 10 Pitch" w:hAnsi="Courier 10 Pitch"/>
+          <w:sz w:val="32"/>
+          <w:szCs w:val="32"/>
+        </w:rPr>
+        <w:t>t</w:t>
+      </w:r>
+      <w:r>
+        <w:rPr>
+          <w:rFonts w:ascii="Courier 10 Pitch" w:hAnsi="Courier 10 Pitch"/>
+          <w:sz w:val="32"/>
+          <w:szCs w:val="32"/>
+        </w:rPr>
+        <w:t xml:space="preserve"> </w:t>
+      </w:r>
+      <w:r>
+        <w:rPr>
+          <w:rFonts w:ascii="Courier 10 Pitch" w:hAnsi="Courier 10 Pitch"/>
+          <w:sz w:val="32"/>
+          <w:szCs w:val="32"/>
+        </w:rPr>
+        <w:t>c</w:t>
+      </w:r>
+      <w:r>
+        <w:rPr>
+          <w:rFonts w:ascii="Courier 10 Pitch" w:hAnsi="Courier 10 Pitch"/>
+          <w:sz w:val="32"/>
+          <w:szCs w:val="32"/>
+        </w:rPr>
+        <w:t xml:space="preserve"> </w:t>
+      </w:r>
+      <w:r>
+        <w:rPr>
+          <w:rFonts w:ascii="Courier 10 Pitch" w:hAnsi="Courier 10 Pitch"/>
+          <w:sz w:val="32"/>
+          <w:szCs w:val="32"/>
+        </w:rPr>
+        <w:t>s</w:t>
+      </w:r>
+      <w:r>
+        <w:rPr>
+          <w:rFonts w:ascii="Courier 10 Pitch" w:hAnsi="Courier 10 Pitch"/>
+          <w:sz w:val="32"/>
+          <w:szCs w:val="32"/>
+        </w:rPr>
+        <w:t xml:space="preserve">  </w:t>
+      </w:r>
+    </w:p>
+    <w:p>
+      <w:pPr>
+        <w:pStyle w:val="Normal"/>
+        <w:rPr>
+          <w:rFonts w:ascii="Courier 10 Pitch" w:hAnsi="Courier 10 Pitch"/>
+        </w:rPr>
+      </w:pPr>
+      <w:r>
+        <w:rPr>
+          <w:rFonts w:ascii="Courier 10 Pitch" w:hAnsi="Courier 10 Pitch"/>
+        </w:rPr>
+      </w:r>
+    </w:p>
+    <w:p>
+      <w:pPr>
+        <w:pStyle w:val="Normal"/>
+        <w:rPr/>
+      </w:pPr>
+      <w:r>
+        <w:rPr/>
+      </w:r>
+    </w:p>
+    <w:p>
+      <w:pPr>
+        <w:pStyle w:val="Normal"/>
+        <w:rPr>
+          <w:rFonts w:ascii="Courier 10 Pitch" w:hAnsi="Courier 10 Pitch"/>
+        </w:rPr>
+      </w:pPr>
+      <w:r>
+        <w:rPr>
+          <w:rFonts w:ascii="Courier 10 Pitch" w:hAnsi="Courier 10 Pitch"/>
+        </w:rPr>
       </w:r>
     </w:p>
     <w:p>
@@ -1893,18 +1992,22 @@
         </w:rPr>
       </w:pPr>
       <w:r>
-        <w:rPr/>
-      </w:r>
-    </w:p>
-    <w:p>
-      <w:pPr>
-        <w:pStyle w:val="Normal"/>
-        <w:rPr>
-          <w:rFonts w:ascii="Courier 10 Pitch" w:hAnsi="Courier 10 Pitch"/>
-        </w:rPr>
-      </w:pPr>
-      <w:r>
-        <w:rPr/>
+        <w:rPr>
+          <w:rFonts w:ascii="Courier 10 Pitch" w:hAnsi="Courier 10 Pitch"/>
+        </w:rPr>
+      </w:r>
+    </w:p>
+    <w:p>
+      <w:pPr>
+        <w:pStyle w:val="Normal"/>
+        <w:rPr>
+          <w:rFonts w:ascii="Courier 10 Pitch" w:hAnsi="Courier 10 Pitch"/>
+        </w:rPr>
+      </w:pPr>
+      <w:r>
+        <w:rPr>
+          <w:rFonts w:ascii="Courier 10 Pitch" w:hAnsi="Courier 10 Pitch"/>
+        </w:rPr>
       </w:r>
     </w:p>
     <w:p>
@@ -1983,29 +2086,35 @@
         </w:rPr>
       </w:pPr>
       <w:r>
-        <w:rPr/>
-      </w:r>
-    </w:p>
-    <w:p>
-      <w:pPr>
-        <w:pStyle w:val="Normal"/>
-        <w:rPr>
-          <w:rFonts w:ascii="Courier 10 Pitch" w:hAnsi="Courier 10 Pitch"/>
-        </w:rPr>
-      </w:pPr>
-      <w:r>
-        <w:rPr/>
-      </w:r>
-    </w:p>
-    <w:p>
-      <w:pPr>
-        <w:pStyle w:val="Normal"/>
-        <w:rPr>
-          <w:rFonts w:ascii="Courier 10 Pitch" w:hAnsi="Courier 10 Pitch"/>
-        </w:rPr>
-      </w:pPr>
-      <w:r>
-        <w:rPr/>
+        <w:rPr>
+          <w:rFonts w:ascii="Courier 10 Pitch" w:hAnsi="Courier 10 Pitch"/>
+        </w:rPr>
+      </w:r>
+    </w:p>
+    <w:p>
+      <w:pPr>
+        <w:pStyle w:val="Normal"/>
+        <w:rPr>
+          <w:rFonts w:ascii="Courier 10 Pitch" w:hAnsi="Courier 10 Pitch"/>
+        </w:rPr>
+      </w:pPr>
+      <w:r>
+        <w:rPr>
+          <w:rFonts w:ascii="Courier 10 Pitch" w:hAnsi="Courier 10 Pitch"/>
+        </w:rPr>
+      </w:r>
+    </w:p>
+    <w:p>
+      <w:pPr>
+        <w:pStyle w:val="Normal"/>
+        <w:rPr>
+          <w:rFonts w:ascii="Courier 10 Pitch" w:hAnsi="Courier 10 Pitch"/>
+        </w:rPr>
+      </w:pPr>
+      <w:r>
+        <w:rPr>
+          <w:rFonts w:ascii="Courier 10 Pitch" w:hAnsi="Courier 10 Pitch"/>
+        </w:rPr>
       </w:r>
     </w:p>
     <w:p>

</xml_diff>

<commit_message>
update urls, and lecture
</commit_message>
<xml_diff>
--- a/Challenges/Challenges.docx
+++ b/Challenges/Challenges.docx
@@ -1754,7 +1754,7 @@
           <w:sz w:val="32"/>
           <w:szCs w:val="32"/>
         </w:rPr>
-        <w:t>p</w:t>
+        <w:t>T</w:t>
       </w:r>
       <w:r>
         <w:rPr>
@@ -1770,39 +1770,23 @@
           <w:sz w:val="32"/>
           <w:szCs w:val="32"/>
         </w:rPr>
-        <w:t>N</w:t>
-      </w:r>
-      <w:r>
-        <w:rPr>
-          <w:rFonts w:ascii="Courier 10 Pitch" w:hAnsi="Courier 10 Pitch"/>
-          <w:sz w:val="32"/>
-          <w:szCs w:val="32"/>
-        </w:rPr>
-        <w:t xml:space="preserve"> / </w:t>
-      </w:r>
-      <w:r>
-        <w:rPr>
-          <w:rFonts w:ascii="Courier 10 Pitch" w:hAnsi="Courier 10 Pitch"/>
-          <w:sz w:val="32"/>
-          <w:szCs w:val="32"/>
-        </w:rPr>
-        <w:t>l</w:t>
-      </w:r>
-      <w:r>
-        <w:rPr>
-          <w:rFonts w:ascii="Courier 10 Pitch" w:hAnsi="Courier 10 Pitch"/>
-          <w:sz w:val="32"/>
-          <w:szCs w:val="32"/>
-        </w:rPr>
-        <w:t xml:space="preserve"> g </w:t>
-      </w:r>
-      <w:r>
-        <w:rPr>
-          <w:rFonts w:ascii="Courier 10 Pitch" w:hAnsi="Courier 10 Pitch"/>
-          <w:sz w:val="32"/>
-          <w:szCs w:val="32"/>
-        </w:rPr>
-        <w:t>j</w:t>
+        <w:t>K</w:t>
+      </w:r>
+      <w:r>
+        <w:rPr>
+          <w:rFonts w:ascii="Courier 10 Pitch" w:hAnsi="Courier 10 Pitch"/>
+          <w:sz w:val="32"/>
+          <w:szCs w:val="32"/>
+        </w:rPr>
+        <w:t xml:space="preserve"> / l g </w:t>
+      </w:r>
+      <w:r>
+        <w:rPr>
+          <w:rFonts w:ascii="Courier 10 Pitch" w:hAnsi="Courier 10 Pitch"/>
+          <w:sz w:val="32"/>
+          <w:szCs w:val="32"/>
+        </w:rPr>
+        <w:t>g</w:t>
       </w:r>
     </w:p>
     <w:p>
@@ -1826,7 +1810,7 @@
           <w:sz w:val="32"/>
           <w:szCs w:val="32"/>
         </w:rPr>
-        <w:t>t</w:t>
+        <w:t>U</w:t>
       </w:r>
       <w:r>
         <w:rPr>
@@ -1842,7 +1826,7 @@
           <w:sz w:val="32"/>
           <w:szCs w:val="32"/>
         </w:rPr>
-        <w:t>c</w:t>
+        <w:t>a</w:t>
       </w:r>
       <w:r>
         <w:rPr>
@@ -1858,7 +1842,7 @@
           <w:sz w:val="32"/>
           <w:szCs w:val="32"/>
         </w:rPr>
-        <w:t>s</w:t>
+        <w:t>w</w:t>
       </w:r>
       <w:r>
         <w:rPr>
@@ -2616,7 +2600,7 @@
             <wp:positionV relativeFrom="paragraph">
               <wp:posOffset>147320</wp:posOffset>
             </wp:positionV>
-            <wp:extent cx="1868170" cy="1868170"/>
+            <wp:extent cx="2311400" cy="2309495"/>
             <wp:effectExtent l="0" t="0" r="0" b="0"/>
             <wp:wrapSquare wrapText="largest"/>
             <wp:docPr id="11" name="Image10" descr=""/>
@@ -2641,7 +2625,7 @@
                   <pic:spPr bwMode="auto">
                     <a:xfrm>
                       <a:off x="0" y="0"/>
-                      <a:ext cx="1868170" cy="1868170"/>
+                      <a:ext cx="2311400" cy="2309495"/>
                     </a:xfrm>
                     <a:prstGeom prst="rect">
                       <a:avLst/>

</xml_diff>